<commit_message>
Updated Written Response Document
</commit_message>
<xml_diff>
--- a/Written response Pandas.docx
+++ b/Written response Pandas.docx
@@ -9,7 +9,19 @@
     </w:p>
     <w:p>
       <w:r>
-        <w:t xml:space="preserve">The below school have the highest combine passing rate of 70% or above.  They are in order of highest to lowest. </w:t>
+        <w:t>The below school</w:t>
+      </w:r>
+      <w:r>
+        <w:t>s</w:t>
+      </w:r>
+      <w:r>
+        <w:t xml:space="preserve"> have the highest combine passing rate of 70% or above.  </w:t>
+      </w:r>
+      <w:r>
+        <w:t>Displayed below in descending order</w:t>
+      </w:r>
+      <w:r>
+        <w:t xml:space="preserve">. </w:t>
       </w:r>
     </w:p>
     <w:p>
@@ -42,12 +54,30 @@
       <w:r>
         <w:t>Written 2</w:t>
       </w:r>
+    </w:p>
+    <w:p>
+      <w:r>
+        <w:t>The low</w:t>
+      </w:r>
+      <w:r>
+        <w:t>er</w:t>
+      </w:r>
+      <w:r>
+        <w:t xml:space="preserve"> performing schools have </w:t>
+      </w:r>
+      <w:r>
+        <w:t xml:space="preserve">spent more </w:t>
+      </w:r>
+      <w:r>
+        <w:t xml:space="preserve"> per student spend than the top five performing school</w:t>
+      </w:r>
+      <w:r>
+        <w:t>s</w:t>
+      </w:r>
       <w:bookmarkStart w:id="0" w:name="_GoBack"/>
       <w:bookmarkEnd w:id="0"/>
-    </w:p>
-    <w:p>
-      <w:r>
-        <w:t>The low performing schools have a greater dollars per student spend than the top five performing school.</w:t>
+      <w:r>
+        <w:t>.</w:t>
       </w:r>
     </w:p>
     <w:p/>
@@ -78,7 +108,7 @@
       </w:pPr>
     </w:pPrDefault>
   </w:docDefaults>
-  <w:latentStyles w:defLockedState="0" w:defUIPriority="99" w:defSemiHidden="0" w:defUnhideWhenUsed="0" w:defQFormat="0" w:count="376">
+  <w:latentStyles w:defLockedState="0" w:defUIPriority="99" w:defSemiHidden="0" w:defUnhideWhenUsed="0" w:defQFormat="0" w:count="377">
     <w:lsdException w:name="Normal" w:uiPriority="0" w:qFormat="1"/>
     <w:lsdException w:name="heading 1" w:uiPriority="9" w:qFormat="1"/>
     <w:lsdException w:name="heading 2" w:semiHidden="1" w:uiPriority="9" w:unhideWhenUsed="1" w:qFormat="1"/>
@@ -452,6 +482,7 @@
     <w:lsdException w:name="Hashtag" w:semiHidden="1" w:unhideWhenUsed="1"/>
     <w:lsdException w:name="Unresolved Mention" w:semiHidden="1" w:unhideWhenUsed="1"/>
     <w:lsdException w:name="Smart Link" w:semiHidden="1" w:unhideWhenUsed="1"/>
+    <w:lsdException w:name="Smart Link Error" w:semiHidden="1" w:unhideWhenUsed="1"/>
   </w:latentStyles>
   <w:style w:type="paragraph" w:default="1" w:styleId="Normal">
     <w:name w:val="Normal"/>

</xml_diff>